<commit_message>
Reworked documents from the last milestone
</commit_message>
<xml_diff>
--- a/01_Dokumentation/02_Meilensteine/Meilensteinbericht20171108.docx
+++ b/01_Dokumentation/02_Meilensteine/Meilensteinbericht20171108.docx
@@ -58,32 +58,36 @@
       <w:r>
         <w:rPr>
           <w:noProof/>
-          <w:lang w:val="de-CH"/>
-        </w:rPr>
-        <w:t>Projektstand</w:t>
-      </w:r>
-    </w:p>
-    <w:p>
-      <w:pPr>
-        <w:rPr>
-          <w:lang w:val="de-CH"/>
-        </w:rPr>
-      </w:pPr>
-      <w:r>
-        <w:rPr>
-          <w:noProof/>
         </w:rPr>
         <w:drawing>
-          <wp:inline distT="0" distB="0" distL="0" distR="0" wp14:anchorId="2B6C70F6" wp14:editId="796971F0">
-            <wp:extent cx="5759450" cy="2131791"/>
-            <wp:effectExtent l="0" t="0" r="0" b="1905"/>
-            <wp:docPr id="498639472" name="picture"/>
-            <wp:cNvGraphicFramePr/>
+          <wp:anchor distT="0" distB="0" distL="114300" distR="114300" simplePos="0" relativeHeight="251658240" behindDoc="1" locked="0" layoutInCell="1" allowOverlap="1" wp14:anchorId="6D7ED36F" wp14:editId="5B93C918">
+            <wp:simplePos x="0" y="0"/>
+            <wp:positionH relativeFrom="page">
+              <wp:align>left</wp:align>
+            </wp:positionH>
+            <wp:positionV relativeFrom="paragraph">
+              <wp:posOffset>414655</wp:posOffset>
+            </wp:positionV>
+            <wp:extent cx="7494905" cy="1929130"/>
+            <wp:effectExtent l="0" t="0" r="0" b="0"/>
+            <wp:wrapTight wrapText="bothSides">
+              <wp:wrapPolygon edited="0">
+                <wp:start x="0" y="0"/>
+                <wp:lineTo x="0" y="21330"/>
+                <wp:lineTo x="21521" y="21330"/>
+                <wp:lineTo x="21521" y="0"/>
+                <wp:lineTo x="0" y="0"/>
+              </wp:wrapPolygon>
+            </wp:wrapTight>
+            <wp:docPr id="1" name="Grafik 1"/>
+            <wp:cNvGraphicFramePr>
+              <a:graphicFrameLocks xmlns:a="http://schemas.openxmlformats.org/drawingml/2006/main" noChangeAspect="1"/>
+            </wp:cNvGraphicFramePr>
             <a:graphic xmlns:a="http://schemas.openxmlformats.org/drawingml/2006/main">
               <a:graphicData uri="http://schemas.openxmlformats.org/drawingml/2006/picture">
                 <pic:pic xmlns:pic="http://schemas.openxmlformats.org/drawingml/2006/picture">
                   <pic:nvPicPr>
-                    <pic:cNvPr id="498639472" name="picture"/>
+                    <pic:cNvPr id="1" name=""/>
                     <pic:cNvPicPr/>
                   </pic:nvPicPr>
                   <pic:blipFill rotWithShape="1">
@@ -94,13 +98,13 @@
                         </a:ext>
                       </a:extLst>
                     </a:blip>
-                    <a:srcRect l="47289"/>
+                    <a:srcRect l="21385" t="32451" r="18210" b="42681"/>
                     <a:stretch/>
                   </pic:blipFill>
                   <pic:spPr bwMode="auto">
                     <a:xfrm>
                       <a:off x="0" y="0"/>
-                      <a:ext cx="5790697" cy="2143357"/>
+                      <a:ext cx="7494905" cy="1929130"/>
                     </a:xfrm>
                     <a:prstGeom prst="rect">
                       <a:avLst/>
@@ -117,9 +121,29 @@
                 </pic:pic>
               </a:graphicData>
             </a:graphic>
-          </wp:inline>
+            <wp14:sizeRelH relativeFrom="margin">
+              <wp14:pctWidth>0</wp14:pctWidth>
+            </wp14:sizeRelH>
+            <wp14:sizeRelV relativeFrom="margin">
+              <wp14:pctHeight>0</wp14:pctHeight>
+            </wp14:sizeRelV>
+          </wp:anchor>
         </w:drawing>
       </w:r>
+      <w:r>
+        <w:rPr>
+          <w:noProof/>
+          <w:lang w:val="de-CH"/>
+        </w:rPr>
+        <w:t>Projektstand</w:t>
+      </w:r>
+    </w:p>
+    <w:p>
+      <w:pPr>
+        <w:rPr>
+          <w:lang w:val="de-CH"/>
+        </w:rPr>
+      </w:pPr>
     </w:p>
     <w:p>
       <w:pPr>
@@ -144,13 +168,7 @@
         </w:numPr>
       </w:pPr>
       <w:r>
-        <w:t xml:space="preserve">Proof-of-Concept Model des Vortex-Tunnels in </w:t>
-      </w:r>
-      <w:r>
-        <w:t>Unity</w:t>
-      </w:r>
-      <w:r>
-        <w:t>.</w:t>
+        <w:t>Proof-of-Concept Model des Vortex-Tunnels in Unity.</w:t>
       </w:r>
     </w:p>
     <w:p>
@@ -174,6 +192,8 @@
         </w:rPr>
         <w:t>Erarbeite Ergebnisse</w:t>
       </w:r>
+      <w:bookmarkStart w:id="0" w:name="_GoBack"/>
+      <w:bookmarkEnd w:id="0"/>
     </w:p>
     <w:p>
       <w:pPr>
@@ -190,7 +210,25 @@
         <w:rPr>
           <w:lang w:val="de-CH"/>
         </w:rPr>
-        <w:t xml:space="preserve">Prototyp </w:t>
+        <w:t xml:space="preserve">2 </w:t>
+      </w:r>
+      <w:r>
+        <w:rPr>
+          <w:lang w:val="de-CH"/>
+        </w:rPr>
+        <w:t>Prototyp</w:t>
+      </w:r>
+      <w:r>
+        <w:rPr>
+          <w:lang w:val="de-CH"/>
+        </w:rPr>
+        <w:t>en</w:t>
+      </w:r>
+      <w:r>
+        <w:rPr>
+          <w:lang w:val="de-CH"/>
+        </w:rPr>
+        <w:t xml:space="preserve"> </w:t>
       </w:r>
       <w:r>
         <w:rPr>
@@ -913,7 +951,7 @@
               <w:rPr>
                 <w:lang w:val="de-CH"/>
               </w:rPr>
-              <w:t>Meilenstein 2</w:t>
+              <w:t>Meilenstein 3</w:t>
             </w:r>
           </w:p>
         </w:tc>
@@ -1042,14 +1080,14 @@
     <w:tbl>
       <w:tblPr>
         <w:tblStyle w:val="Gitternetztabelle2Akzent6"/>
-        <w:tblW w:w="0" w:type="auto"/>
+        <w:tblW w:w="9180" w:type="dxa"/>
         <w:tblLook w:val="04A0" w:firstRow="1" w:lastRow="0" w:firstColumn="1" w:lastColumn="0" w:noHBand="0" w:noVBand="1"/>
       </w:tblPr>
       <w:tblGrid>
-        <w:gridCol w:w="2124"/>
-        <w:gridCol w:w="2691"/>
-        <w:gridCol w:w="2020"/>
-        <w:gridCol w:w="2227"/>
+        <w:gridCol w:w="2152"/>
+        <w:gridCol w:w="2726"/>
+        <w:gridCol w:w="2046"/>
+        <w:gridCol w:w="2256"/>
       </w:tblGrid>
       <w:tr>
         <w:trPr>
@@ -1058,7 +1096,7 @@
         <w:tc>
           <w:tcPr>
             <w:cnfStyle w:val="001000000000" w:firstRow="0" w:lastRow="0" w:firstColumn="1" w:lastColumn="0" w:oddVBand="0" w:evenVBand="0" w:oddHBand="0" w:evenHBand="0" w:firstRowFirstColumn="0" w:firstRowLastColumn="0" w:lastRowFirstColumn="0" w:lastRowLastColumn="0"/>
-            <w:tcW w:w="2124" w:type="dxa"/>
+            <w:tcW w:w="2152" w:type="dxa"/>
           </w:tcPr>
           <w:p>
             <w:r>
@@ -1068,7 +1106,7 @@
         </w:tc>
         <w:tc>
           <w:tcPr>
-            <w:tcW w:w="2691" w:type="dxa"/>
+            <w:tcW w:w="2726" w:type="dxa"/>
           </w:tcPr>
           <w:p>
             <w:pPr>
@@ -1081,7 +1119,7 @@
         </w:tc>
         <w:tc>
           <w:tcPr>
-            <w:tcW w:w="2020" w:type="dxa"/>
+            <w:tcW w:w="2046" w:type="dxa"/>
           </w:tcPr>
           <w:p>
             <w:pPr>
@@ -1094,7 +1132,7 @@
         </w:tc>
         <w:tc>
           <w:tcPr>
-            <w:tcW w:w="2227" w:type="dxa"/>
+            <w:tcW w:w="2256" w:type="dxa"/>
           </w:tcPr>
           <w:p>
             <w:pPr>
@@ -1113,32 +1151,21 @@
         <w:tc>
           <w:tcPr>
             <w:cnfStyle w:val="001000000000" w:firstRow="0" w:lastRow="0" w:firstColumn="1" w:lastColumn="0" w:oddVBand="0" w:evenVBand="0" w:oddHBand="0" w:evenHBand="0" w:firstRowFirstColumn="0" w:firstRowLastColumn="0" w:lastRowFirstColumn="0" w:lastRowLastColumn="0"/>
-            <w:tcW w:w="2124" w:type="dxa"/>
+            <w:tcW w:w="2152" w:type="dxa"/>
             <w:shd w:val="clear" w:color="auto" w:fill="FFF2CC" w:themeFill="accent4" w:themeFillTint="33"/>
           </w:tcPr>
           <w:p>
-            <w:pPr>
-              <w:rPr>
-                <w:i/>
-              </w:rPr>
-            </w:pPr>
-            <w:r>
-              <w:rPr>
-                <w:i/>
-              </w:rPr>
+            <w:r>
               <w:t xml:space="preserve">VR-Ausrüstung </w:t>
             </w:r>
             <w:r>
-              <w:rPr>
-                <w:i/>
-              </w:rPr>
               <w:t>geht kaputt</w:t>
             </w:r>
           </w:p>
         </w:tc>
         <w:tc>
           <w:tcPr>
-            <w:tcW w:w="2691" w:type="dxa"/>
+            <w:tcW w:w="2726" w:type="dxa"/>
             <w:shd w:val="clear" w:color="auto" w:fill="FFF2CC" w:themeFill="accent4" w:themeFillTint="33"/>
           </w:tcPr>
           <w:p>
@@ -1153,7 +1180,7 @@
         </w:tc>
         <w:tc>
           <w:tcPr>
-            <w:tcW w:w="2020" w:type="dxa"/>
+            <w:tcW w:w="2046" w:type="dxa"/>
             <w:shd w:val="clear" w:color="auto" w:fill="FFF2CC" w:themeFill="accent4" w:themeFillTint="33"/>
           </w:tcPr>
           <w:p>
@@ -1174,7 +1201,7 @@
         </w:tc>
         <w:tc>
           <w:tcPr>
-            <w:tcW w:w="2227" w:type="dxa"/>
+            <w:tcW w:w="2256" w:type="dxa"/>
             <w:shd w:val="clear" w:color="auto" w:fill="FFF2CC" w:themeFill="accent4" w:themeFillTint="33"/>
           </w:tcPr>
           <w:p>
@@ -1197,7 +1224,7 @@
         <w:tc>
           <w:tcPr>
             <w:cnfStyle w:val="001000000000" w:firstRow="0" w:lastRow="0" w:firstColumn="1" w:lastColumn="0" w:oddVBand="0" w:evenVBand="0" w:oddHBand="0" w:evenHBand="0" w:firstRowFirstColumn="0" w:firstRowLastColumn="0" w:lastRowFirstColumn="0" w:lastRowLastColumn="0"/>
-            <w:tcW w:w="2124" w:type="dxa"/>
+            <w:tcW w:w="2152" w:type="dxa"/>
           </w:tcPr>
           <w:p>
             <w:r>
@@ -1207,7 +1234,7 @@
         </w:tc>
         <w:tc>
           <w:tcPr>
-            <w:tcW w:w="2691" w:type="dxa"/>
+            <w:tcW w:w="2726" w:type="dxa"/>
           </w:tcPr>
           <w:p>
             <w:pPr>
@@ -1221,7 +1248,7 @@
         </w:tc>
         <w:tc>
           <w:tcPr>
-            <w:tcW w:w="2020" w:type="dxa"/>
+            <w:tcW w:w="2046" w:type="dxa"/>
           </w:tcPr>
           <w:p>
             <w:pPr>
@@ -1235,7 +1262,7 @@
         </w:tc>
         <w:tc>
           <w:tcPr>
-            <w:tcW w:w="2227" w:type="dxa"/>
+            <w:tcW w:w="2256" w:type="dxa"/>
           </w:tcPr>
           <w:p>
             <w:pPr>
@@ -1254,7 +1281,7 @@
         <w:tc>
           <w:tcPr>
             <w:cnfStyle w:val="001000000000" w:firstRow="0" w:lastRow="0" w:firstColumn="1" w:lastColumn="0" w:oddVBand="0" w:evenVBand="0" w:oddHBand="0" w:evenHBand="0" w:firstRowFirstColumn="0" w:firstRowLastColumn="0" w:lastRowFirstColumn="0" w:lastRowLastColumn="0"/>
-            <w:tcW w:w="2124" w:type="dxa"/>
+            <w:tcW w:w="2152" w:type="dxa"/>
           </w:tcPr>
           <w:p>
             <w:r>
@@ -1264,7 +1291,7 @@
         </w:tc>
         <w:tc>
           <w:tcPr>
-            <w:tcW w:w="2691" w:type="dxa"/>
+            <w:tcW w:w="2726" w:type="dxa"/>
           </w:tcPr>
           <w:p>
             <w:pPr>
@@ -1278,7 +1305,7 @@
         </w:tc>
         <w:tc>
           <w:tcPr>
-            <w:tcW w:w="2020" w:type="dxa"/>
+            <w:tcW w:w="2046" w:type="dxa"/>
           </w:tcPr>
           <w:p>
             <w:pPr>
@@ -1292,7 +1319,7 @@
         </w:tc>
         <w:tc>
           <w:tcPr>
-            <w:tcW w:w="2227" w:type="dxa"/>
+            <w:tcW w:w="2256" w:type="dxa"/>
           </w:tcPr>
           <w:p>
             <w:pPr>
@@ -1308,7 +1335,7 @@
         <w:tc>
           <w:tcPr>
             <w:cnfStyle w:val="001000000000" w:firstRow="0" w:lastRow="0" w:firstColumn="1" w:lastColumn="0" w:oddVBand="0" w:evenVBand="0" w:oddHBand="0" w:evenHBand="0" w:firstRowFirstColumn="0" w:firstRowLastColumn="0" w:lastRowFirstColumn="0" w:lastRowLastColumn="0"/>
-            <w:tcW w:w="2124" w:type="dxa"/>
+            <w:tcW w:w="2152" w:type="dxa"/>
             <w:shd w:val="clear" w:color="auto" w:fill="FFF2CC" w:themeFill="accent4" w:themeFillTint="33"/>
           </w:tcPr>
           <w:p>
@@ -1319,7 +1346,7 @@
         </w:tc>
         <w:tc>
           <w:tcPr>
-            <w:tcW w:w="2691" w:type="dxa"/>
+            <w:tcW w:w="2726" w:type="dxa"/>
             <w:shd w:val="clear" w:color="auto" w:fill="FFF2CC" w:themeFill="accent4" w:themeFillTint="33"/>
           </w:tcPr>
           <w:p>
@@ -1334,7 +1361,7 @@
         </w:tc>
         <w:tc>
           <w:tcPr>
-            <w:tcW w:w="2020" w:type="dxa"/>
+            <w:tcW w:w="2046" w:type="dxa"/>
             <w:shd w:val="clear" w:color="auto" w:fill="FFF2CC" w:themeFill="accent4" w:themeFillTint="33"/>
           </w:tcPr>
           <w:p>
@@ -1349,7 +1376,7 @@
         </w:tc>
         <w:tc>
           <w:tcPr>
-            <w:tcW w:w="2227" w:type="dxa"/>
+            <w:tcW w:w="2256" w:type="dxa"/>
             <w:shd w:val="clear" w:color="auto" w:fill="FFF2CC" w:themeFill="accent4" w:themeFillTint="33"/>
           </w:tcPr>
           <w:p>
@@ -1369,7 +1396,7 @@
         <w:tc>
           <w:tcPr>
             <w:cnfStyle w:val="001000000000" w:firstRow="0" w:lastRow="0" w:firstColumn="1" w:lastColumn="0" w:oddVBand="0" w:evenVBand="0" w:oddHBand="0" w:evenHBand="0" w:firstRowFirstColumn="0" w:firstRowLastColumn="0" w:lastRowFirstColumn="0" w:lastRowLastColumn="0"/>
-            <w:tcW w:w="2124" w:type="dxa"/>
+            <w:tcW w:w="2152" w:type="dxa"/>
           </w:tcPr>
           <w:p>
             <w:r>
@@ -1387,7 +1414,7 @@
         </w:tc>
         <w:tc>
           <w:tcPr>
-            <w:tcW w:w="2691" w:type="dxa"/>
+            <w:tcW w:w="2726" w:type="dxa"/>
           </w:tcPr>
           <w:p>
             <w:pPr>
@@ -1401,7 +1428,7 @@
         </w:tc>
         <w:tc>
           <w:tcPr>
-            <w:tcW w:w="2020" w:type="dxa"/>
+            <w:tcW w:w="2046" w:type="dxa"/>
           </w:tcPr>
           <w:p>
             <w:pPr>
@@ -1415,7 +1442,7 @@
         </w:tc>
         <w:tc>
           <w:tcPr>
-            <w:tcW w:w="2227" w:type="dxa"/>
+            <w:tcW w:w="2256" w:type="dxa"/>
           </w:tcPr>
           <w:p>
             <w:pPr>
@@ -1428,17 +1455,39 @@
         <w:tc>
           <w:tcPr>
             <w:cnfStyle w:val="001000000000" w:firstRow="0" w:lastRow="0" w:firstColumn="1" w:lastColumn="0" w:oddVBand="0" w:evenVBand="0" w:oddHBand="0" w:evenHBand="0" w:firstRowFirstColumn="0" w:firstRowLastColumn="0" w:lastRowFirstColumn="0" w:lastRowLastColumn="0"/>
-            <w:tcW w:w="2124" w:type="dxa"/>
-          </w:tcPr>
-          <w:p>
-            <w:r>
-              <w:t>Der Effekt des Gleichgewichts-verlusts tritt nicht ein</w:t>
-            </w:r>
-          </w:p>
-        </w:tc>
-        <w:tc>
-          <w:tcPr>
-            <w:tcW w:w="2691" w:type="dxa"/>
+            <w:tcW w:w="2152" w:type="dxa"/>
+          </w:tcPr>
+          <w:p>
+            <w:pPr>
+              <w:rPr>
+                <w:i/>
+              </w:rPr>
+            </w:pPr>
+            <w:r>
+              <w:rPr>
+                <w:i/>
+              </w:rPr>
+              <w:t xml:space="preserve">Es kann nicht auf Ressourcen des </w:t>
+            </w:r>
+            <w:proofErr w:type="spellStart"/>
+            <w:r>
+              <w:rPr>
+                <w:i/>
+              </w:rPr>
+              <w:t>Enterpriselab</w:t>
+            </w:r>
+            <w:proofErr w:type="spellEnd"/>
+            <w:r>
+              <w:rPr>
+                <w:i/>
+              </w:rPr>
+              <w:t xml:space="preserve"> zugegriffen werden</w:t>
+            </w:r>
+          </w:p>
+        </w:tc>
+        <w:tc>
+          <w:tcPr>
+            <w:tcW w:w="2726" w:type="dxa"/>
           </w:tcPr>
           <w:p>
             <w:pPr>
@@ -1454,34 +1503,42 @@
                 <w:b/>
                 <w:i/>
               </w:rPr>
-              <w:t>5</w:t>
-            </w:r>
-          </w:p>
-        </w:tc>
-        <w:tc>
-          <w:tcPr>
-            <w:tcW w:w="2020" w:type="dxa"/>
+              <w:t>4</w:t>
+            </w:r>
+          </w:p>
+        </w:tc>
+        <w:tc>
+          <w:tcPr>
+            <w:tcW w:w="2046" w:type="dxa"/>
           </w:tcPr>
           <w:p>
             <w:pPr>
               <w:jc w:val="center"/>
               <w:cnfStyle w:val="000000000000" w:firstRow="0" w:lastRow="0" w:firstColumn="0" w:lastColumn="0" w:oddVBand="0" w:evenVBand="0" w:oddHBand="0" w:evenHBand="0" w:firstRowFirstColumn="0" w:firstRowLastColumn="0" w:lastRowFirstColumn="0" w:lastRowLastColumn="0"/>
-            </w:pPr>
-            <w:r>
-              <w:t>10</w:t>
-            </w:r>
-          </w:p>
-        </w:tc>
-        <w:tc>
-          <w:tcPr>
-            <w:tcW w:w="2227" w:type="dxa"/>
+              <w:rPr>
+                <w:b/>
+                <w:i/>
+              </w:rPr>
+            </w:pPr>
+            <w:r>
+              <w:rPr>
+                <w:b/>
+                <w:i/>
+              </w:rPr>
+              <w:t>2</w:t>
+            </w:r>
+          </w:p>
+        </w:tc>
+        <w:tc>
+          <w:tcPr>
+            <w:tcW w:w="2256" w:type="dxa"/>
           </w:tcPr>
           <w:p>
             <w:pPr>
               <w:cnfStyle w:val="000000000000" w:firstRow="0" w:lastRow="0" w:firstColumn="0" w:lastColumn="0" w:oddVBand="0" w:evenVBand="0" w:oddHBand="0" w:evenHBand="0" w:firstRowFirstColumn="0" w:firstRowLastColumn="0" w:lastRowFirstColumn="0" w:lastRowLastColumn="0"/>
             </w:pPr>
             <w:r>
-              <w:t>Früher Prototyp, im Eintrittsfall andere Szenarien zur Täuschung des Gleichgewichtssinnes</w:t>
+              <w:t>Änderungen können auf Entwickler-Maschine bestehen bis Problem gelöst wurde</w:t>
             </w:r>
           </w:p>
         </w:tc>
@@ -1493,36 +1550,120 @@
         <w:tc>
           <w:tcPr>
             <w:cnfStyle w:val="001000000000" w:firstRow="0" w:lastRow="0" w:firstColumn="1" w:lastColumn="0" w:oddVBand="0" w:evenVBand="0" w:oddHBand="0" w:evenHBand="0" w:firstRowFirstColumn="0" w:firstRowLastColumn="0" w:lastRowFirstColumn="0" w:lastRowLastColumn="0"/>
-            <w:tcW w:w="2124" w:type="dxa"/>
-          </w:tcPr>
-          <w:p>
-            <w:r>
-              <w:t>Legende</w:t>
-            </w:r>
-          </w:p>
-        </w:tc>
-        <w:tc>
-          <w:tcPr>
-            <w:tcW w:w="2691" w:type="dxa"/>
+            <w:tcW w:w="2152" w:type="dxa"/>
+          </w:tcPr>
+          <w:p>
+            <w:pPr>
+              <w:rPr>
+                <w:strike/>
+              </w:rPr>
+            </w:pPr>
+            <w:r>
+              <w:rPr>
+                <w:strike/>
+              </w:rPr>
+              <w:t>Der Effekt des Gleichgewichts-verlusts tritt nicht ein</w:t>
+            </w:r>
+          </w:p>
+        </w:tc>
+        <w:tc>
+          <w:tcPr>
+            <w:tcW w:w="2726" w:type="dxa"/>
           </w:tcPr>
           <w:p>
             <w:pPr>
               <w:jc w:val="center"/>
               <w:cnfStyle w:val="000000100000" w:firstRow="0" w:lastRow="0" w:firstColumn="0" w:lastColumn="0" w:oddVBand="0" w:evenVBand="0" w:oddHBand="1" w:evenHBand="0" w:firstRowFirstColumn="0" w:firstRowLastColumn="0" w:lastRowFirstColumn="0" w:lastRowLastColumn="0"/>
-            </w:pPr>
-            <w:r>
-              <w:t>0 = tief; 10 = garantiert</w:t>
-            </w:r>
-          </w:p>
-        </w:tc>
-        <w:tc>
-          <w:tcPr>
-            <w:tcW w:w="2020" w:type="dxa"/>
+              <w:rPr>
+                <w:b/>
+                <w:i/>
+                <w:strike/>
+              </w:rPr>
+            </w:pPr>
+            <w:r>
+              <w:rPr>
+                <w:b/>
+                <w:i/>
+                <w:strike/>
+              </w:rPr>
+              <w:t>5</w:t>
+            </w:r>
+          </w:p>
+        </w:tc>
+        <w:tc>
+          <w:tcPr>
+            <w:tcW w:w="2046" w:type="dxa"/>
           </w:tcPr>
           <w:p>
             <w:pPr>
               <w:jc w:val="center"/>
               <w:cnfStyle w:val="000000100000" w:firstRow="0" w:lastRow="0" w:firstColumn="0" w:lastColumn="0" w:oddVBand="0" w:evenVBand="0" w:oddHBand="1" w:evenHBand="0" w:firstRowFirstColumn="0" w:firstRowLastColumn="0" w:lastRowFirstColumn="0" w:lastRowLastColumn="0"/>
+              <w:rPr>
+                <w:strike/>
+              </w:rPr>
+            </w:pPr>
+            <w:r>
+              <w:rPr>
+                <w:strike/>
+              </w:rPr>
+              <w:t>10</w:t>
+            </w:r>
+          </w:p>
+        </w:tc>
+        <w:tc>
+          <w:tcPr>
+            <w:tcW w:w="2256" w:type="dxa"/>
+          </w:tcPr>
+          <w:p>
+            <w:pPr>
+              <w:cnfStyle w:val="000000100000" w:firstRow="0" w:lastRow="0" w:firstColumn="0" w:lastColumn="0" w:oddVBand="0" w:evenVBand="0" w:oddHBand="1" w:evenHBand="0" w:firstRowFirstColumn="0" w:firstRowLastColumn="0" w:lastRowFirstColumn="0" w:lastRowLastColumn="0"/>
+              <w:rPr>
+                <w:strike/>
+              </w:rPr>
+            </w:pPr>
+            <w:r>
+              <w:rPr>
+                <w:strike/>
+              </w:rPr>
+              <w:t>Früher Prototyp, im Eintrittsfall andere Szenarien zur Täuschung des Gleichgewichtssinnes</w:t>
+            </w:r>
+          </w:p>
+        </w:tc>
+      </w:tr>
+      <w:tr>
+        <w:tc>
+          <w:tcPr>
+            <w:cnfStyle w:val="001000000000" w:firstRow="0" w:lastRow="0" w:firstColumn="1" w:lastColumn="0" w:oddVBand="0" w:evenVBand="0" w:oddHBand="0" w:evenHBand="0" w:firstRowFirstColumn="0" w:firstRowLastColumn="0" w:lastRowFirstColumn="0" w:lastRowLastColumn="0"/>
+            <w:tcW w:w="2152" w:type="dxa"/>
+          </w:tcPr>
+          <w:p>
+            <w:r>
+              <w:t>Legende</w:t>
+            </w:r>
+          </w:p>
+        </w:tc>
+        <w:tc>
+          <w:tcPr>
+            <w:tcW w:w="2726" w:type="dxa"/>
+          </w:tcPr>
+          <w:p>
+            <w:pPr>
+              <w:jc w:val="center"/>
+              <w:cnfStyle w:val="000000000000" w:firstRow="0" w:lastRow="0" w:firstColumn="0" w:lastColumn="0" w:oddVBand="0" w:evenVBand="0" w:oddHBand="0" w:evenHBand="0" w:firstRowFirstColumn="0" w:firstRowLastColumn="0" w:lastRowFirstColumn="0" w:lastRowLastColumn="0"/>
+            </w:pPr>
+            <w:r>
+              <w:t>0 = tief; 10 = garantiert</w:t>
+            </w:r>
+          </w:p>
+        </w:tc>
+        <w:tc>
+          <w:tcPr>
+            <w:tcW w:w="2046" w:type="dxa"/>
+          </w:tcPr>
+          <w:p>
+            <w:pPr>
+              <w:jc w:val="center"/>
+              <w:cnfStyle w:val="000000000000" w:firstRow="0" w:lastRow="0" w:firstColumn="0" w:lastColumn="0" w:oddVBand="0" w:evenVBand="0" w:oddHBand="0" w:evenHBand="0" w:firstRowFirstColumn="0" w:firstRowLastColumn="0" w:lastRowFirstColumn="0" w:lastRowLastColumn="0"/>
             </w:pPr>
             <w:r>
               <w:t>0 =    kein Problem,</w:t>
@@ -1531,7 +1672,7 @@
           <w:p>
             <w:pPr>
               <w:jc w:val="center"/>
-              <w:cnfStyle w:val="000000100000" w:firstRow="0" w:lastRow="0" w:firstColumn="0" w:lastColumn="0" w:oddVBand="0" w:evenVBand="0" w:oddHBand="1" w:evenHBand="0" w:firstRowFirstColumn="0" w:firstRowLastColumn="0" w:lastRowFirstColumn="0" w:lastRowLastColumn="0"/>
+              <w:cnfStyle w:val="000000000000" w:firstRow="0" w:lastRow="0" w:firstColumn="0" w:lastColumn="0" w:oddVBand="0" w:evenVBand="0" w:oddHBand="0" w:evenHBand="0" w:firstRowFirstColumn="0" w:firstRowLastColumn="0" w:lastRowFirstColumn="0" w:lastRowLastColumn="0"/>
             </w:pPr>
             <w:r>
               <w:t>10 = PAWI nicht</w:t>
@@ -1540,7 +1681,7 @@
           <w:p>
             <w:pPr>
               <w:jc w:val="center"/>
-              <w:cnfStyle w:val="000000100000" w:firstRow="0" w:lastRow="0" w:firstColumn="0" w:lastColumn="0" w:oddVBand="0" w:evenVBand="0" w:oddHBand="1" w:evenHBand="0" w:firstRowFirstColumn="0" w:firstRowLastColumn="0" w:lastRowFirstColumn="0" w:lastRowLastColumn="0"/>
+              <w:cnfStyle w:val="000000000000" w:firstRow="0" w:lastRow="0" w:firstColumn="0" w:lastColumn="0" w:oddVBand="0" w:evenVBand="0" w:oddHBand="0" w:evenHBand="0" w:firstRowFirstColumn="0" w:firstRowLastColumn="0" w:lastRowFirstColumn="0" w:lastRowLastColumn="0"/>
             </w:pPr>
             <w:r>
               <w:t>erfolgreich</w:t>
@@ -1549,11 +1690,11 @@
         </w:tc>
         <w:tc>
           <w:tcPr>
-            <w:tcW w:w="2227" w:type="dxa"/>
-          </w:tcPr>
-          <w:p>
-            <w:pPr>
-              <w:cnfStyle w:val="000000100000" w:firstRow="0" w:lastRow="0" w:firstColumn="0" w:lastColumn="0" w:oddVBand="0" w:evenVBand="0" w:oddHBand="1" w:evenHBand="0" w:firstRowFirstColumn="0" w:firstRowLastColumn="0" w:lastRowFirstColumn="0" w:lastRowLastColumn="0"/>
+            <w:tcW w:w="2256" w:type="dxa"/>
+          </w:tcPr>
+          <w:p>
+            <w:pPr>
+              <w:cnfStyle w:val="000000000000" w:firstRow="0" w:lastRow="0" w:firstColumn="0" w:lastColumn="0" w:oddVBand="0" w:evenVBand="0" w:oddHBand="0" w:evenHBand="0" w:firstRowFirstColumn="0" w:firstRowLastColumn="0" w:lastRowFirstColumn="0" w:lastRowLastColumn="0"/>
             </w:pPr>
           </w:p>
         </w:tc>
@@ -1579,6 +1720,13 @@
         </w:rPr>
         <w:t>Anmerkungen Risiken</w:t>
       </w:r>
+    </w:p>
+    <w:p>
+      <w:pPr>
+        <w:rPr>
+          <w:lang w:val="de-CH"/>
+        </w:rPr>
+      </w:pPr>
     </w:p>
     <w:p>
       <w:pPr>
@@ -1595,22 +1743,40 @@
         <w:rPr>
           <w:lang w:val="de-CH"/>
         </w:rPr>
-        <w:t xml:space="preserve">Das Risiko, </w:t>
+        <w:t>Aufgrund der aufgetretenen GIT-</w:t>
       </w:r>
+      <w:proofErr w:type="spellStart"/>
       <w:r>
         <w:rPr>
           <w:lang w:val="de-CH"/>
         </w:rPr>
-        <w:t>dass der Effekt nicht Eintritt hat sich vergrössert. Dies da dieser nur geringfügig beim Prototypen ersichtlich war</w:t>
+        <w:t>Quota</w:t>
       </w:r>
+      <w:proofErr w:type="spellEnd"/>
       <w:r>
         <w:rPr>
           <w:lang w:val="de-CH"/>
         </w:rPr>
-        <w:t>.</w:t>
+        <w:t>-Probleme nehmen wir den Zugriffsverlust auf die Schulressourcen als zusätzliches Risiko auf, welches erneut eintreten könnte</w:t>
       </w:r>
-      <w:bookmarkStart w:id="0" w:name="_GoBack"/>
-      <w:bookmarkEnd w:id="0"/>
+    </w:p>
+    <w:p>
+      <w:pPr>
+        <w:pStyle w:val="Listenabsatz"/>
+        <w:numPr>
+          <w:ilvl w:val="0"/>
+          <w:numId w:val="5"/>
+        </w:numPr>
+        <w:rPr>
+          <w:lang w:val="de-CH"/>
+        </w:rPr>
+      </w:pPr>
+      <w:r>
+        <w:rPr>
+          <w:lang w:val="de-CH"/>
+        </w:rPr>
+        <w:t>Der Effekt konnte erfolgreich an der Zwischenpräsentation vorstellt werden und wurde von allen Präsentationsteilnehmern wahrgenommen.</w:t>
+      </w:r>
       <w:r>
         <w:rPr>
           <w:lang w:val="de-CH"/>
@@ -3354,7 +3520,7 @@
 </file>
 
 <file path=customXml/itemProps1.xml><?xml version="1.0" encoding="utf-8"?>
-<ds:datastoreItem xmlns:ds="http://schemas.openxmlformats.org/officeDocument/2006/customXml" ds:itemID="{82485E4E-0175-49B6-84E6-95D4FB3F8B1F}">
+<ds:datastoreItem xmlns:ds="http://schemas.openxmlformats.org/officeDocument/2006/customXml" ds:itemID="{85104B4C-77E2-47E5-AD4A-C2D2B8391C13}">
   <ds:schemaRefs>
     <ds:schemaRef ds:uri="http://schemas.openxmlformats.org/officeDocument/2006/bibliography"/>
   </ds:schemaRefs>

</xml_diff>